<commit_message>
Updated the "Development notes" document
</commit_message>
<xml_diff>
--- a/Second_Part/Development notes.docx
+++ b/Second_Part/Development notes.docx
@@ -1425,8 +1425,333 @@
         </w:drawing>
       </w:r>
     </w:p>
+    <w:p>
+      <w:pPr>
+        <w:rPr>
+          <w:sz w:val="32"/>
+          <w:szCs w:val="32"/>
+          <w:lang w:val="en-US"/>
+        </w:rPr>
+      </w:pPr>
+    </w:p>
+    <w:p>
+      <w:pPr>
+        <w:rPr>
+          <w:sz w:val="32"/>
+          <w:szCs w:val="32"/>
+          <w:lang w:val="en-US"/>
+        </w:rPr>
+      </w:pPr>
+      <w:r>
+        <w:rPr>
+          <w:sz w:val="32"/>
+          <w:szCs w:val="32"/>
+          <w:lang w:val="en-US"/>
+        </w:rPr>
+        <w:br w:type="page"/>
+      </w:r>
+    </w:p>
+    <w:p>
+      <w:pPr>
+        <w:pStyle w:val="Prrafodelista"/>
+        <w:numPr>
+          <w:ilvl w:val="0"/>
+          <w:numId w:val="6"/>
+        </w:numPr>
+        <w:rPr>
+          <w:sz w:val="32"/>
+          <w:szCs w:val="32"/>
+          <w:lang w:val="en-US"/>
+        </w:rPr>
+      </w:pPr>
+      <w:r>
+        <w:rPr>
+          <w:sz w:val="32"/>
+          <w:szCs w:val="32"/>
+          <w:lang w:val="en-US"/>
+        </w:rPr>
+        <w:lastRenderedPageBreak/>
+        <w:t xml:space="preserve">Solution: </w:t>
+      </w:r>
+      <w:r>
+        <w:rPr>
+          <w:sz w:val="32"/>
+          <w:szCs w:val="32"/>
+          <w:lang w:val="en-US"/>
+        </w:rPr>
+        <w:t xml:space="preserve">Rearrange </w:t>
+      </w:r>
+      <w:r>
+        <w:rPr>
+          <w:sz w:val="32"/>
+          <w:szCs w:val="32"/>
+          <w:lang w:val="en-US"/>
+        </w:rPr>
+        <w:t>the method “getInitVal(self)”</w:t>
+      </w:r>
+      <w:r>
+        <w:rPr>
+          <w:sz w:val="32"/>
+          <w:szCs w:val="32"/>
+          <w:lang w:val="en-US"/>
+        </w:rPr>
+        <w:t>, so that it lets 1-bit inputs to save their initial value and step (either user-defined or default).</w:t>
+      </w:r>
+    </w:p>
+    <w:p>
+      <w:pPr>
+        <w:rPr>
+          <w:sz w:val="32"/>
+          <w:szCs w:val="32"/>
+          <w:lang w:val="en-US"/>
+        </w:rPr>
+      </w:pPr>
+    </w:p>
+    <w:p>
+      <w:pPr>
+        <w:rPr>
+          <w:sz w:val="32"/>
+          <w:szCs w:val="32"/>
+          <w:lang w:val="en-US"/>
+        </w:rPr>
+      </w:pPr>
+      <w:r>
+        <w:rPr>
+          <w:noProof/>
+        </w:rPr>
+        <w:drawing>
+          <wp:inline distT="0" distB="0" distL="0" distR="0" wp14:anchorId="4B5CB3CC" wp14:editId="39647D07">
+            <wp:extent cx="5733415" cy="3347085"/>
+            <wp:effectExtent l="0" t="0" r="635" b="5715"/>
+            <wp:docPr id="51" name="Imagen 51"/>
+            <wp:cNvGraphicFramePr>
+              <a:graphicFrameLocks xmlns:a="http://schemas.openxmlformats.org/drawingml/2006/main" noChangeAspect="1"/>
+            </wp:cNvGraphicFramePr>
+            <a:graphic xmlns:a="http://schemas.openxmlformats.org/drawingml/2006/main">
+              <a:graphicData uri="http://schemas.openxmlformats.org/drawingml/2006/picture">
+                <pic:pic xmlns:pic="http://schemas.openxmlformats.org/drawingml/2006/picture">
+                  <pic:nvPicPr>
+                    <pic:cNvPr id="1" name=""/>
+                    <pic:cNvPicPr/>
+                  </pic:nvPicPr>
+                  <pic:blipFill>
+                    <a:blip r:embed="rId16"/>
+                    <a:stretch>
+                      <a:fillRect/>
+                    </a:stretch>
+                  </pic:blipFill>
+                  <pic:spPr>
+                    <a:xfrm>
+                      <a:off x="0" y="0"/>
+                      <a:ext cx="5733415" cy="3347085"/>
+                    </a:xfrm>
+                    <a:prstGeom prst="rect">
+                      <a:avLst/>
+                    </a:prstGeom>
+                  </pic:spPr>
+                </pic:pic>
+              </a:graphicData>
+            </a:graphic>
+          </wp:inline>
+        </w:drawing>
+      </w:r>
+    </w:p>
+    <w:p>
+      <w:pPr>
+        <w:rPr>
+          <w:sz w:val="32"/>
+          <w:szCs w:val="32"/>
+          <w:lang w:val="en-US"/>
+        </w:rPr>
+      </w:pPr>
+    </w:p>
+    <w:p>
+      <w:pPr>
+        <w:rPr>
+          <w:sz w:val="32"/>
+          <w:szCs w:val="32"/>
+          <w:lang w:val="en-US"/>
+        </w:rPr>
+      </w:pPr>
+      <w:r>
+        <w:rPr>
+          <w:noProof/>
+        </w:rPr>
+        <w:lastRenderedPageBreak/>
+        <w:drawing>
+          <wp:inline distT="0" distB="0" distL="0" distR="0" wp14:anchorId="72DDAF7D" wp14:editId="3DA23CC8">
+            <wp:extent cx="4000500" cy="6200775"/>
+            <wp:effectExtent l="0" t="0" r="0" b="9525"/>
+            <wp:docPr id="52" name="Imagen 52"/>
+            <wp:cNvGraphicFramePr>
+              <a:graphicFrameLocks xmlns:a="http://schemas.openxmlformats.org/drawingml/2006/main" noChangeAspect="1"/>
+            </wp:cNvGraphicFramePr>
+            <a:graphic xmlns:a="http://schemas.openxmlformats.org/drawingml/2006/main">
+              <a:graphicData uri="http://schemas.openxmlformats.org/drawingml/2006/picture">
+                <pic:pic xmlns:pic="http://schemas.openxmlformats.org/drawingml/2006/picture">
+                  <pic:nvPicPr>
+                    <pic:cNvPr id="1" name=""/>
+                    <pic:cNvPicPr/>
+                  </pic:nvPicPr>
+                  <pic:blipFill>
+                    <a:blip r:embed="rId17"/>
+                    <a:stretch>
+                      <a:fillRect/>
+                    </a:stretch>
+                  </pic:blipFill>
+                  <pic:spPr>
+                    <a:xfrm>
+                      <a:off x="0" y="0"/>
+                      <a:ext cx="4000500" cy="6200775"/>
+                    </a:xfrm>
+                    <a:prstGeom prst="rect">
+                      <a:avLst/>
+                    </a:prstGeom>
+                  </pic:spPr>
+                </pic:pic>
+              </a:graphicData>
+            </a:graphic>
+          </wp:inline>
+        </w:drawing>
+      </w:r>
+    </w:p>
+    <w:p>
+      <w:pPr>
+        <w:rPr>
+          <w:sz w:val="32"/>
+          <w:szCs w:val="32"/>
+          <w:lang w:val="en-US"/>
+        </w:rPr>
+      </w:pPr>
+    </w:p>
+    <w:p>
+      <w:pPr>
+        <w:rPr>
+          <w:sz w:val="32"/>
+          <w:szCs w:val="32"/>
+          <w:lang w:val="en-US"/>
+        </w:rPr>
+      </w:pPr>
+      <w:r>
+        <w:rPr>
+          <w:sz w:val="32"/>
+          <w:szCs w:val="32"/>
+          <w:lang w:val="en-US"/>
+        </w:rPr>
+        <w:br w:type="page"/>
+      </w:r>
+    </w:p>
+    <w:p>
+      <w:pPr>
+        <w:rPr>
+          <w:sz w:val="32"/>
+          <w:szCs w:val="32"/>
+          <w:lang w:val="en-US"/>
+        </w:rPr>
+      </w:pPr>
+      <w:r>
+        <w:rPr>
+          <w:noProof/>
+        </w:rPr>
+        <w:lastRenderedPageBreak/>
+        <w:drawing>
+          <wp:inline distT="0" distB="0" distL="0" distR="0" wp14:anchorId="7509B071" wp14:editId="11DD5B21">
+            <wp:extent cx="5733415" cy="3646805"/>
+            <wp:effectExtent l="0" t="0" r="635" b="0"/>
+            <wp:docPr id="53" name="Imagen 53"/>
+            <wp:cNvGraphicFramePr>
+              <a:graphicFrameLocks xmlns:a="http://schemas.openxmlformats.org/drawingml/2006/main" noChangeAspect="1"/>
+            </wp:cNvGraphicFramePr>
+            <a:graphic xmlns:a="http://schemas.openxmlformats.org/drawingml/2006/main">
+              <a:graphicData uri="http://schemas.openxmlformats.org/drawingml/2006/picture">
+                <pic:pic xmlns:pic="http://schemas.openxmlformats.org/drawingml/2006/picture">
+                  <pic:nvPicPr>
+                    <pic:cNvPr id="1" name=""/>
+                    <pic:cNvPicPr/>
+                  </pic:nvPicPr>
+                  <pic:blipFill>
+                    <a:blip r:embed="rId18"/>
+                    <a:stretch>
+                      <a:fillRect/>
+                    </a:stretch>
+                  </pic:blipFill>
+                  <pic:spPr>
+                    <a:xfrm>
+                      <a:off x="0" y="0"/>
+                      <a:ext cx="5733415" cy="3646805"/>
+                    </a:xfrm>
+                    <a:prstGeom prst="rect">
+                      <a:avLst/>
+                    </a:prstGeom>
+                  </pic:spPr>
+                </pic:pic>
+              </a:graphicData>
+            </a:graphic>
+          </wp:inline>
+        </w:drawing>
+      </w:r>
+    </w:p>
+    <w:p>
+      <w:pPr>
+        <w:rPr>
+          <w:sz w:val="32"/>
+          <w:szCs w:val="32"/>
+          <w:lang w:val="en-US"/>
+        </w:rPr>
+      </w:pPr>
+    </w:p>
+    <w:p>
+      <w:pPr>
+        <w:rPr>
+          <w:sz w:val="32"/>
+          <w:szCs w:val="32"/>
+          <w:lang w:val="en-US"/>
+        </w:rPr>
+      </w:pPr>
+      <w:r>
+        <w:rPr>
+          <w:noProof/>
+        </w:rPr>
+        <w:lastRenderedPageBreak/>
+        <w:drawing>
+          <wp:inline distT="0" distB="0" distL="0" distR="0" wp14:anchorId="5996DB70" wp14:editId="0B6D3580">
+            <wp:extent cx="3648075" cy="6153150"/>
+            <wp:effectExtent l="0" t="0" r="9525" b="0"/>
+            <wp:docPr id="54" name="Imagen 54"/>
+            <wp:cNvGraphicFramePr>
+              <a:graphicFrameLocks xmlns:a="http://schemas.openxmlformats.org/drawingml/2006/main" noChangeAspect="1"/>
+            </wp:cNvGraphicFramePr>
+            <a:graphic xmlns:a="http://schemas.openxmlformats.org/drawingml/2006/main">
+              <a:graphicData uri="http://schemas.openxmlformats.org/drawingml/2006/picture">
+                <pic:pic xmlns:pic="http://schemas.openxmlformats.org/drawingml/2006/picture">
+                  <pic:nvPicPr>
+                    <pic:cNvPr id="1" name=""/>
+                    <pic:cNvPicPr/>
+                  </pic:nvPicPr>
+                  <pic:blipFill>
+                    <a:blip r:embed="rId19"/>
+                    <a:stretch>
+                      <a:fillRect/>
+                    </a:stretch>
+                  </pic:blipFill>
+                  <pic:spPr>
+                    <a:xfrm>
+                      <a:off x="0" y="0"/>
+                      <a:ext cx="3648075" cy="6153150"/>
+                    </a:xfrm>
+                    <a:prstGeom prst="rect">
+                      <a:avLst/>
+                    </a:prstGeom>
+                  </pic:spPr>
+                </pic:pic>
+              </a:graphicData>
+            </a:graphic>
+          </wp:inline>
+        </w:drawing>
+      </w:r>
+    </w:p>
     <w:sectPr>
-      <w:headerReference w:type="default" r:id="rId16"/>
+      <w:headerReference w:type="default" r:id="rId20"/>
       <w:pgSz w:w="11909" w:h="16834"/>
       <w:pgMar w:top="1440" w:right="1440" w:bottom="1440" w:left="1440" w:header="720" w:footer="720" w:gutter="0"/>
       <w:pgNumType w:start="1"/>

</xml_diff>